<commit_message>
work on title page
</commit_message>
<xml_diff>
--- a/master_thesis/title_page.docx
+++ b/master_thesis/title_page.docx
@@ -15,16 +15,16 @@
           <w:noProof/>
         </w:rPr>
         <w:drawing>
-          <wp:anchor distT="0" distB="0" distL="114300" distR="114300" simplePos="0" relativeHeight="251658240" behindDoc="0" locked="0" layoutInCell="1" allowOverlap="1" wp14:anchorId="1331BBE5" wp14:editId="0710A4EA">
+          <wp:anchor distT="0" distB="0" distL="114300" distR="114300" simplePos="0" relativeHeight="251658240" behindDoc="0" locked="0" layoutInCell="1" allowOverlap="1" wp14:anchorId="1331BBE5" wp14:editId="624E36F4">
             <wp:simplePos x="0" y="0"/>
             <wp:positionH relativeFrom="column">
-              <wp:posOffset>-35560</wp:posOffset>
+              <wp:posOffset>21920</wp:posOffset>
             </wp:positionH>
             <wp:positionV relativeFrom="paragraph">
-              <wp:posOffset>0</wp:posOffset>
+              <wp:posOffset>406</wp:posOffset>
             </wp:positionV>
-            <wp:extent cx="3350895" cy="699770"/>
-            <wp:effectExtent l="0" t="0" r="1905" b="5080"/>
+            <wp:extent cx="2150110" cy="448945"/>
+            <wp:effectExtent l="0" t="0" r="2540" b="8255"/>
             <wp:wrapSquare wrapText="bothSides"/>
             <wp:docPr id="1" name="Grafik 1" descr="Constructor university"/>
             <wp:cNvGraphicFramePr>
@@ -55,7 +55,7 @@
                   <pic:spPr bwMode="auto">
                     <a:xfrm>
                       <a:off x="0" y="0"/>
-                      <a:ext cx="3350895" cy="699770"/>
+                      <a:ext cx="2150110" cy="448945"/>
                     </a:xfrm>
                     <a:prstGeom prst="rect">
                       <a:avLst/>
@@ -98,15 +98,6 @@
     </w:p>
     <w:p>
       <w:pPr>
-        <w:rPr>
-          <w:rFonts w:ascii="Times New Roman" w:hAnsi="Times New Roman" w:cs="Times New Roman"/>
-          <w:sz w:val="24"/>
-          <w:szCs w:val="24"/>
-        </w:rPr>
-      </w:pPr>
-    </w:p>
-    <w:p>
-      <w:pPr>
         <w:jc w:val="center"/>
         <w:rPr>
           <w:rFonts w:ascii="Times New Roman" w:hAnsi="Times New Roman" w:cs="Times New Roman"/>
@@ -117,40 +108,21 @@
       </w:pPr>
       <w:r>
         <w:rPr>
-          <w:rFonts w:ascii="Times New Roman" w:hAnsi="Times New Roman" w:cs="Times New Roman"/>
-          <w:sz w:val="44"/>
-          <w:szCs w:val="44"/>
-          <w:lang w:val="en-IE"/>
-        </w:rPr>
-        <w:t>Measuring the Divide: A Multi-Metric Comparison of Opinion Polarization in Europe, Germany, and Hungary.</w:t>
-      </w:r>
-    </w:p>
-    <w:p>
-      <w:pPr>
-        <w:rPr>
-          <w:rFonts w:ascii="Times New Roman" w:hAnsi="Times New Roman" w:cs="Times New Roman"/>
-          <w:sz w:val="24"/>
-          <w:szCs w:val="24"/>
-          <w:lang w:val="en-IE"/>
-        </w:rPr>
-      </w:pPr>
-      <w:r>
-        <w:rPr>
           <w:noProof/>
         </w:rPr>
         <w:drawing>
-          <wp:anchor distT="0" distB="0" distL="114300" distR="114300" simplePos="0" relativeHeight="251660288" behindDoc="0" locked="0" layoutInCell="1" allowOverlap="1" wp14:anchorId="2359FA96" wp14:editId="42073ECF">
+          <wp:anchor distT="0" distB="0" distL="114300" distR="114300" simplePos="0" relativeHeight="251660288" behindDoc="1" locked="0" layoutInCell="1" allowOverlap="1" wp14:anchorId="1AEEDF1F" wp14:editId="3AEFC6D3">
             <wp:simplePos x="0" y="0"/>
             <wp:positionH relativeFrom="column">
-              <wp:posOffset>1171575</wp:posOffset>
+              <wp:posOffset>464185</wp:posOffset>
             </wp:positionH>
             <wp:positionV relativeFrom="paragraph">
-              <wp:posOffset>130810</wp:posOffset>
+              <wp:posOffset>1069112</wp:posOffset>
             </wp:positionV>
-            <wp:extent cx="3307080" cy="3307080"/>
-            <wp:effectExtent l="0" t="0" r="7620" b="7620"/>
+            <wp:extent cx="4937125" cy="4510405"/>
+            <wp:effectExtent l="0" t="0" r="0" b="4445"/>
             <wp:wrapSquare wrapText="bothSides"/>
-            <wp:docPr id="8" name="Grafik 8" descr="Europe map contour on a white background in flat style Vector"/>
+            <wp:docPr id="7" name="Grafik 7"/>
             <wp:cNvGraphicFramePr>
               <a:graphicFrameLocks xmlns:a="http://schemas.openxmlformats.org/drawingml/2006/main" noChangeAspect="1"/>
             </wp:cNvGraphicFramePr>
@@ -158,13 +130,13 @@
               <a:graphicData uri="http://schemas.openxmlformats.org/drawingml/2006/picture">
                 <pic:pic xmlns:pic="http://schemas.openxmlformats.org/drawingml/2006/picture">
                   <pic:nvPicPr>
-                    <pic:cNvPr id="0" name="Picture 8" descr="Europe map contour on a white background in flat style Vector"/>
+                    <pic:cNvPr id="0" name="Picture 12"/>
                     <pic:cNvPicPr>
                       <a:picLocks noChangeAspect="1" noChangeArrowheads="1"/>
                     </pic:cNvPicPr>
                   </pic:nvPicPr>
                   <pic:blipFill>
-                    <a:blip r:embed="rId5" cstate="print">
+                    <a:blip r:embed="rId5">
                       <a:extLst>
                         <a:ext uri="{28A0092B-C50C-407E-A947-70E740481C1C}">
                           <a14:useLocalDpi xmlns:a14="http://schemas.microsoft.com/office/drawing/2010/main" val="0"/>
@@ -179,7 +151,7 @@
                   <pic:spPr bwMode="auto">
                     <a:xfrm>
                       <a:off x="0" y="0"/>
-                      <a:ext cx="3307080" cy="3307080"/>
+                      <a:ext cx="4937125" cy="4510405"/>
                     </a:xfrm>
                     <a:prstGeom prst="rect">
                       <a:avLst/>
@@ -201,6 +173,25 @@
           </wp:anchor>
         </w:drawing>
       </w:r>
+      <w:r>
+        <w:rPr>
+          <w:rFonts w:ascii="Times New Roman" w:hAnsi="Times New Roman" w:cs="Times New Roman"/>
+          <w:sz w:val="44"/>
+          <w:szCs w:val="44"/>
+          <w:lang w:val="en-IE"/>
+        </w:rPr>
+        <w:t>Measuring the Divide: A Multi-Metric Comparison of Opinion Polarization in Europe, Germany, and Hungary.</w:t>
+      </w:r>
+    </w:p>
+    <w:p>
+      <w:pPr>
+        <w:rPr>
+          <w:rFonts w:ascii="Times New Roman" w:hAnsi="Times New Roman" w:cs="Times New Roman"/>
+          <w:sz w:val="24"/>
+          <w:szCs w:val="24"/>
+          <w:lang w:val="en-IE"/>
+        </w:rPr>
+      </w:pPr>
     </w:p>
     <w:p>
       <w:pPr>
@@ -222,6 +213,27 @@
           <w:lang w:val="en-IE"/>
         </w:rPr>
       </w:pPr>
+    </w:p>
+    <w:p>
+      <w:pPr>
+        <w:jc w:val="center"/>
+        <w:rPr>
+          <w:rFonts w:ascii="Times New Roman" w:hAnsi="Times New Roman" w:cs="Times New Roman"/>
+          <w:sz w:val="24"/>
+          <w:szCs w:val="24"/>
+          <w:lang w:val="en-IE"/>
+        </w:rPr>
+      </w:pPr>
+    </w:p>
+    <w:p>
+      <w:pPr>
+        <w:rPr>
+          <w:rFonts w:ascii="Times New Roman" w:hAnsi="Times New Roman" w:cs="Times New Roman"/>
+          <w:sz w:val="24"/>
+          <w:szCs w:val="24"/>
+          <w:lang w:val="en-IE"/>
+        </w:rPr>
+      </w:pPr>
       <w:r>
         <w:rPr>
           <w:rFonts w:ascii="Times New Roman" w:hAnsi="Times New Roman" w:cs="Times New Roman"/>
@@ -232,13 +244,13 @@
         <mc:AlternateContent>
           <mc:Choice Requires="wps">
             <w:drawing>
-              <wp:anchor distT="0" distB="0" distL="114300" distR="114300" simplePos="0" relativeHeight="251659264" behindDoc="0" locked="0" layoutInCell="1" allowOverlap="1" wp14:anchorId="260DFBC9" wp14:editId="1F8A3B64">
+              <wp:anchor distT="0" distB="0" distL="114300" distR="114300" simplePos="0" relativeHeight="251659264" behindDoc="0" locked="0" layoutInCell="1" allowOverlap="1" wp14:anchorId="260DFBC9" wp14:editId="08BD83C2">
                 <wp:simplePos x="0" y="0"/>
                 <wp:positionH relativeFrom="column">
                   <wp:posOffset>1170305</wp:posOffset>
                 </wp:positionH>
                 <wp:positionV relativeFrom="paragraph">
-                  <wp:posOffset>3161030</wp:posOffset>
+                  <wp:posOffset>3581095</wp:posOffset>
                 </wp:positionV>
                 <wp:extent cx="3448050" cy="2679700"/>
                 <wp:effectExtent l="0" t="0" r="0" b="6350"/>
@@ -277,6 +289,7 @@
                                 <w:lang w:val="en-IE"/>
                               </w:rPr>
                             </w:pPr>
+                            <w:proofErr w:type="spellStart"/>
                             <w:r>
                               <w:rPr>
                                 <w:rFonts w:ascii="Times New Roman" w:hAnsi="Times New Roman" w:cs="Times New Roman"/>
@@ -286,6 +299,7 @@
                               </w:rPr>
                               <w:t>Msc</w:t>
                             </w:r>
+                            <w:proofErr w:type="spellEnd"/>
                             <w:r>
                               <w:rPr>
                                 <w:rFonts w:ascii="Times New Roman" w:hAnsi="Times New Roman" w:cs="Times New Roman"/>
@@ -370,14 +384,36 @@
                                 <w:lang w:val="en-IE"/>
                               </w:rPr>
                             </w:pPr>
-                            <w:r>
-                              <w:rPr>
-                                <w:rFonts w:ascii="Times New Roman" w:hAnsi="Times New Roman" w:cs="Times New Roman"/>
-                                <w:sz w:val="24"/>
-                                <w:szCs w:val="24"/>
-                                <w:lang w:val="en-IE"/>
-                              </w:rPr>
-                              <w:t xml:space="preserve">Matr.-No: </w:t>
+                            <w:proofErr w:type="spellStart"/>
+                            <w:proofErr w:type="gramStart"/>
+                            <w:r>
+                              <w:rPr>
+                                <w:rFonts w:ascii="Times New Roman" w:hAnsi="Times New Roman" w:cs="Times New Roman"/>
+                                <w:sz w:val="24"/>
+                                <w:szCs w:val="24"/>
+                                <w:lang w:val="en-IE"/>
+                              </w:rPr>
+                              <w:t>Matr</w:t>
+                            </w:r>
+                            <w:proofErr w:type="spellEnd"/>
+                            <w:r>
+                              <w:rPr>
+                                <w:rFonts w:ascii="Times New Roman" w:hAnsi="Times New Roman" w:cs="Times New Roman"/>
+                                <w:sz w:val="24"/>
+                                <w:szCs w:val="24"/>
+                                <w:lang w:val="en-IE"/>
+                              </w:rPr>
+                              <w:t>.-</w:t>
+                            </w:r>
+                            <w:proofErr w:type="gramEnd"/>
+                            <w:r>
+                              <w:rPr>
+                                <w:rFonts w:ascii="Times New Roman" w:hAnsi="Times New Roman" w:cs="Times New Roman"/>
+                                <w:sz w:val="24"/>
+                                <w:szCs w:val="24"/>
+                                <w:lang w:val="en-IE"/>
+                              </w:rPr>
+                              <w:t xml:space="preserve">No: </w:t>
                             </w:r>
                             <w:r>
                               <w:rPr>
@@ -478,7 +514,27 @@
                                 <w:szCs w:val="24"/>
                                 <w:lang w:val="en-IE"/>
                               </w:rPr>
-                              <w:t xml:space="preserve"> Supervisor: Prof. Dr. Jan Lorenz</w:t>
+                              <w:t xml:space="preserve"> Supervisor: Prof. </w:t>
+                            </w:r>
+                            <w:proofErr w:type="spellStart"/>
+                            <w:r>
+                              <w:rPr>
+                                <w:rFonts w:ascii="Times New Roman" w:hAnsi="Times New Roman" w:cs="Times New Roman"/>
+                                <w:sz w:val="24"/>
+                                <w:szCs w:val="24"/>
+                                <w:lang w:val="en-IE"/>
+                              </w:rPr>
+                              <w:t>Dr.</w:t>
+                            </w:r>
+                            <w:proofErr w:type="spellEnd"/>
+                            <w:r>
+                              <w:rPr>
+                                <w:rFonts w:ascii="Times New Roman" w:hAnsi="Times New Roman" w:cs="Times New Roman"/>
+                                <w:sz w:val="24"/>
+                                <w:szCs w:val="24"/>
+                                <w:lang w:val="en-IE"/>
+                              </w:rPr>
+                              <w:t xml:space="preserve"> Jan Lorenz</w:t>
                             </w:r>
                           </w:p>
                           <w:p>
@@ -518,7 +574,27 @@
                                 <w:szCs w:val="24"/>
                                 <w:lang w:val="en-IE"/>
                               </w:rPr>
-                              <w:t xml:space="preserve"> Supervisor: Dr. Mandi Lars</w:t>
+                              <w:t xml:space="preserve"> Supervisor: </w:t>
+                            </w:r>
+                            <w:proofErr w:type="spellStart"/>
+                            <w:r>
+                              <w:rPr>
+                                <w:rFonts w:ascii="Times New Roman" w:hAnsi="Times New Roman" w:cs="Times New Roman"/>
+                                <w:sz w:val="24"/>
+                                <w:szCs w:val="24"/>
+                                <w:lang w:val="en-IE"/>
+                              </w:rPr>
+                              <w:t>Dr.</w:t>
+                            </w:r>
+                            <w:proofErr w:type="spellEnd"/>
+                            <w:r>
+                              <w:rPr>
+                                <w:rFonts w:ascii="Times New Roman" w:hAnsi="Times New Roman" w:cs="Times New Roman"/>
+                                <w:sz w:val="24"/>
+                                <w:szCs w:val="24"/>
+                                <w:lang w:val="en-IE"/>
+                              </w:rPr>
+                              <w:t xml:space="preserve"> Mandi Lars</w:t>
                             </w:r>
                             <w:r>
                               <w:rPr>
@@ -589,7 +665,7 @@
                 <v:stroke joinstyle="miter"/>
                 <v:path gradientshapeok="t" o:connecttype="rect"/>
               </v:shapetype>
-              <v:shape id="Textfeld 2" o:spid="_x0000_s1026" type="#_x0000_t202" style="position:absolute;left:0;text-align:left;margin-left:92.15pt;margin-top:248.9pt;width:271.5pt;height:211pt;z-index:251659264;visibility:visible;mso-wrap-style:square;mso-width-percent:0;mso-height-percent:0;mso-wrap-distance-left:9pt;mso-wrap-distance-top:0;mso-wrap-distance-right:9pt;mso-wrap-distance-bottom:0;mso-position-horizontal:absolute;mso-position-horizontal-relative:text;mso-position-vertical:absolute;mso-position-vertical-relative:text;mso-width-percent:0;mso-height-percent:0;mso-width-relative:margin;mso-height-relative:margin;v-text-anchor:top" o:gfxdata="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" fillcolor="white [3201]" stroked="f" strokeweight=".5pt">
+              <v:shape id="Textfeld 2" o:spid="_x0000_s1026" type="#_x0000_t202" style="position:absolute;margin-left:92.15pt;margin-top:282pt;width:271.5pt;height:211pt;z-index:251659264;visibility:visible;mso-wrap-style:square;mso-width-percent:0;mso-height-percent:0;mso-wrap-distance-left:9pt;mso-wrap-distance-top:0;mso-wrap-distance-right:9pt;mso-wrap-distance-bottom:0;mso-position-horizontal:absolute;mso-position-horizontal-relative:text;mso-position-vertical:absolute;mso-position-vertical-relative:text;mso-width-percent:0;mso-height-percent:0;mso-width-relative:margin;mso-height-relative:margin;v-text-anchor:top" o:gfxdata="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" fillcolor="white [3201]" stroked="f" strokeweight=".5pt">
                 <v:textbox>
                   <w:txbxContent>
                     <w:p>
@@ -960,27 +1036,6 @@
           </mc:Fallback>
         </mc:AlternateContent>
       </w:r>
-    </w:p>
-    <w:p>
-      <w:pPr>
-        <w:jc w:val="center"/>
-        <w:rPr>
-          <w:rFonts w:ascii="Times New Roman" w:hAnsi="Times New Roman" w:cs="Times New Roman"/>
-          <w:sz w:val="24"/>
-          <w:szCs w:val="24"/>
-          <w:lang w:val="en-IE"/>
-        </w:rPr>
-      </w:pPr>
-    </w:p>
-    <w:p>
-      <w:pPr>
-        <w:rPr>
-          <w:rFonts w:ascii="Times New Roman" w:hAnsi="Times New Roman" w:cs="Times New Roman"/>
-          <w:sz w:val="24"/>
-          <w:szCs w:val="24"/>
-          <w:lang w:val="en-IE"/>
-        </w:rPr>
-      </w:pPr>
       <w:r>
         <w:rPr>
           <w:rFonts w:ascii="Times New Roman" w:hAnsi="Times New Roman" w:cs="Times New Roman"/>

</xml_diff>